<commit_message>
all errors found by Findbugs before prime passing fixed
</commit_message>
<xml_diff>
--- a/CS1632_Deliverable5_writeup.docx
+++ b/CS1632_Deliverable5_writeup.docx
@@ -190,25 +190,7 @@
             <w:sz w:val="24"/>
             <w:szCs w:val="24"/>
           </w:rPr>
-          <w:t>https://github.com/mikeoles/Deliver</w:t>
-        </w:r>
-        <w:r>
-          <w:rPr>
-            <w:rStyle w:val="Hyperlink"/>
-            <w:rFonts w:ascii="Times New Roman" w:hAnsi="Times New Roman" w:cs="Times New Roman"/>
-            <w:sz w:val="24"/>
-            <w:szCs w:val="24"/>
-          </w:rPr>
-          <w:t>a</w:t>
-        </w:r>
-        <w:r>
-          <w:rPr>
-            <w:rStyle w:val="Hyperlink"/>
-            <w:rFonts w:ascii="Times New Roman" w:hAnsi="Times New Roman" w:cs="Times New Roman"/>
-            <w:sz w:val="24"/>
-            <w:szCs w:val="24"/>
-          </w:rPr>
-          <w:t>ble5.git</w:t>
+          <w:t>https://github.com/mikeoles/Deliverable5.git</w:t>
         </w:r>
       </w:hyperlink>
     </w:p>
@@ -402,7 +384,15 @@
           <w:sz w:val="24"/>
           <w:szCs w:val="24"/>
         </w:rPr>
-        <w:t xml:space="preserve">included </w:t>
+        <w:t>involved</w:t>
+      </w:r>
+      <w:r>
+        <w:rPr>
+          <w:rFonts w:ascii="Times New Roman" w:hAnsi="Times New Roman" w:cs="Times New Roman"/>
+          <w:sz w:val="24"/>
+          <w:szCs w:val="24"/>
+        </w:rPr>
+        <w:t xml:space="preserve"> </w:t>
       </w:r>
       <w:proofErr w:type="spellStart"/>
       <w:r>
@@ -420,7 +410,39 @@
           <w:sz w:val="24"/>
           <w:szCs w:val="24"/>
         </w:rPr>
-        <w:t xml:space="preserve"> warnings. These seemed to involve violations of the style guide with respect to white space around brackets ({}) or operators (=, &amp;&amp;), which we found to be ambiguous and difficult to correct. One way we </w:t>
+        <w:t xml:space="preserve"> warnings. These seemed to </w:t>
+      </w:r>
+      <w:r>
+        <w:rPr>
+          <w:rFonts w:ascii="Times New Roman" w:hAnsi="Times New Roman" w:cs="Times New Roman"/>
+          <w:sz w:val="24"/>
+          <w:szCs w:val="24"/>
+        </w:rPr>
+        <w:t>be</w:t>
+      </w:r>
+      <w:r>
+        <w:rPr>
+          <w:rFonts w:ascii="Times New Roman" w:hAnsi="Times New Roman" w:cs="Times New Roman"/>
+          <w:sz w:val="24"/>
+          <w:szCs w:val="24"/>
+        </w:rPr>
+        <w:t xml:space="preserve"> violations of the style guide with respect to white space around bra</w:t>
+      </w:r>
+      <w:r>
+        <w:rPr>
+          <w:rFonts w:ascii="Times New Roman" w:hAnsi="Times New Roman" w:cs="Times New Roman"/>
+          <w:sz w:val="24"/>
+          <w:szCs w:val="24"/>
+        </w:rPr>
+        <w:t>ckets ({}) or operators (=, &amp;&amp;)—violations</w:t>
+      </w:r>
+      <w:r>
+        <w:rPr>
+          <w:rFonts w:ascii="Times New Roman" w:hAnsi="Times New Roman" w:cs="Times New Roman"/>
+          <w:sz w:val="24"/>
+          <w:szCs w:val="24"/>
+        </w:rPr>
+        <w:t xml:space="preserve"> which we found to be ambiguous and difficult to correct. One way we </w:t>
       </w:r>
       <w:proofErr w:type="gramStart"/>
       <w:r>
@@ -439,6 +461,176 @@
           <w:szCs w:val="24"/>
         </w:rPr>
         <w:t xml:space="preserve"> solve this issue was to run the Format command in NetBeans IDE, which also fixed some more minor stylistic infractions, such as indentation, not necessarily included explicitly in the style guide.</w:t>
+      </w:r>
+      <w:r>
+        <w:rPr>
+          <w:rFonts w:ascii="Times New Roman" w:hAnsi="Times New Roman" w:cs="Times New Roman"/>
+          <w:sz w:val="24"/>
+          <w:szCs w:val="24"/>
+        </w:rPr>
+        <w:t xml:space="preserve"> When running </w:t>
+      </w:r>
+      <w:proofErr w:type="spellStart"/>
+      <w:r>
+        <w:rPr>
+          <w:rFonts w:ascii="Times New Roman" w:hAnsi="Times New Roman" w:cs="Times New Roman"/>
+          <w:sz w:val="24"/>
+          <w:szCs w:val="24"/>
+        </w:rPr>
+        <w:t>Findbugs</w:t>
+      </w:r>
+      <w:proofErr w:type="spellEnd"/>
+      <w:r>
+        <w:rPr>
+          <w:rFonts w:ascii="Times New Roman" w:hAnsi="Times New Roman" w:cs="Times New Roman"/>
+          <w:sz w:val="24"/>
+          <w:szCs w:val="24"/>
+        </w:rPr>
+        <w:t xml:space="preserve">, we were getting the warning that the Monkey constructor was writing to a static field when incrementing </w:t>
+      </w:r>
+      <w:proofErr w:type="spellStart"/>
+      <w:r>
+        <w:rPr>
+          <w:rFonts w:ascii="Times New Roman" w:hAnsi="Times New Roman" w:cs="Times New Roman"/>
+          <w:sz w:val="24"/>
+          <w:szCs w:val="24"/>
+        </w:rPr>
+        <w:t>monkeyNum</w:t>
+      </w:r>
+      <w:proofErr w:type="spellEnd"/>
+      <w:r>
+        <w:rPr>
+          <w:rFonts w:ascii="Times New Roman" w:hAnsi="Times New Roman" w:cs="Times New Roman"/>
+          <w:sz w:val="24"/>
+          <w:szCs w:val="24"/>
+        </w:rPr>
+        <w:t xml:space="preserve">. We initially just made </w:t>
+      </w:r>
+      <w:proofErr w:type="spellStart"/>
+      <w:r>
+        <w:rPr>
+          <w:rFonts w:ascii="Times New Roman" w:hAnsi="Times New Roman" w:cs="Times New Roman"/>
+          <w:sz w:val="24"/>
+          <w:szCs w:val="24"/>
+        </w:rPr>
+        <w:t>monkeyNum</w:t>
+      </w:r>
+      <w:proofErr w:type="spellEnd"/>
+      <w:r>
+        <w:rPr>
+          <w:rFonts w:ascii="Times New Roman" w:hAnsi="Times New Roman" w:cs="Times New Roman"/>
+          <w:sz w:val="24"/>
+          <w:szCs w:val="24"/>
+        </w:rPr>
+        <w:t xml:space="preserve"> not static; however, this caused </w:t>
+      </w:r>
+      <w:proofErr w:type="spellStart"/>
+      <w:r>
+        <w:rPr>
+          <w:rFonts w:ascii="Times New Roman" w:hAnsi="Times New Roman" w:cs="Times New Roman"/>
+          <w:sz w:val="24"/>
+          <w:szCs w:val="24"/>
+        </w:rPr>
+        <w:t>MonkeySim</w:t>
+      </w:r>
+      <w:proofErr w:type="spellEnd"/>
+      <w:r>
+        <w:rPr>
+          <w:rFonts w:ascii="Times New Roman" w:hAnsi="Times New Roman" w:cs="Times New Roman"/>
+          <w:sz w:val="24"/>
+          <w:szCs w:val="24"/>
+        </w:rPr>
+        <w:t xml:space="preserve"> to crash and our Unit Test</w:t>
+      </w:r>
+      <w:r>
+        <w:rPr>
+          <w:rFonts w:ascii="Times New Roman" w:hAnsi="Times New Roman" w:cs="Times New Roman"/>
+          <w:sz w:val="24"/>
+          <w:szCs w:val="24"/>
+        </w:rPr>
+        <w:t>s</w:t>
+      </w:r>
+      <w:r>
+        <w:rPr>
+          <w:rFonts w:ascii="Times New Roman" w:hAnsi="Times New Roman" w:cs="Times New Roman"/>
+          <w:sz w:val="24"/>
+          <w:szCs w:val="24"/>
+        </w:rPr>
+        <w:t xml:space="preserve"> to fail. We finally solved the issue by creating a static void </w:t>
+      </w:r>
+      <w:proofErr w:type="spellStart"/>
+      <w:proofErr w:type="gramStart"/>
+      <w:r>
+        <w:rPr>
+          <w:rFonts w:ascii="Times New Roman" w:hAnsi="Times New Roman" w:cs="Times New Roman"/>
+          <w:sz w:val="24"/>
+          <w:szCs w:val="24"/>
+        </w:rPr>
+        <w:t>incrementMonkeyNum</w:t>
+      </w:r>
+      <w:proofErr w:type="spellEnd"/>
+      <w:r>
+        <w:rPr>
+          <w:rFonts w:ascii="Times New Roman" w:hAnsi="Times New Roman" w:cs="Times New Roman"/>
+          <w:sz w:val="24"/>
+          <w:szCs w:val="24"/>
+        </w:rPr>
+        <w:t>(</w:t>
+      </w:r>
+      <w:proofErr w:type="gramEnd"/>
+      <w:r>
+        <w:rPr>
+          <w:rFonts w:ascii="Times New Roman" w:hAnsi="Times New Roman" w:cs="Times New Roman"/>
+          <w:sz w:val="24"/>
+          <w:szCs w:val="24"/>
+        </w:rPr>
+        <w:t xml:space="preserve">) </w:t>
+      </w:r>
+      <w:proofErr w:type="spellStart"/>
+      <w:r>
+        <w:rPr>
+          <w:rFonts w:ascii="Times New Roman" w:hAnsi="Times New Roman" w:cs="Times New Roman"/>
+          <w:sz w:val="24"/>
+          <w:szCs w:val="24"/>
+        </w:rPr>
+        <w:t>mut</w:t>
+      </w:r>
+      <w:bookmarkStart w:id="0" w:name="_GoBack"/>
+      <w:bookmarkEnd w:id="0"/>
+      <w:r>
+        <w:rPr>
+          <w:rFonts w:ascii="Times New Roman" w:hAnsi="Times New Roman" w:cs="Times New Roman"/>
+          <w:sz w:val="24"/>
+          <w:szCs w:val="24"/>
+        </w:rPr>
+        <w:t>ator</w:t>
+      </w:r>
+      <w:proofErr w:type="spellEnd"/>
+      <w:r>
+        <w:rPr>
+          <w:rFonts w:ascii="Times New Roman" w:hAnsi="Times New Roman" w:cs="Times New Roman"/>
+          <w:sz w:val="24"/>
+          <w:szCs w:val="24"/>
+        </w:rPr>
+        <w:t xml:space="preserve"> method which would be called in the Monkey constructor to increment </w:t>
+      </w:r>
+      <w:proofErr w:type="spellStart"/>
+      <w:r>
+        <w:rPr>
+          <w:rFonts w:ascii="Times New Roman" w:hAnsi="Times New Roman" w:cs="Times New Roman"/>
+          <w:sz w:val="24"/>
+          <w:szCs w:val="24"/>
+        </w:rPr>
+        <w:t>monkeyNum</w:t>
+      </w:r>
+      <w:proofErr w:type="spellEnd"/>
+      <w:r>
+        <w:rPr>
+          <w:rFonts w:ascii="Times New Roman" w:hAnsi="Times New Roman" w:cs="Times New Roman"/>
+          <w:sz w:val="24"/>
+          <w:szCs w:val="24"/>
+        </w:rPr>
+        <w:t>.</w:t>
       </w:r>
     </w:p>
     <w:p>
@@ -748,7 +940,6 @@
           <w:szCs w:val="24"/>
           <w:u w:val="single"/>
         </w:rPr>
-        <w:lastRenderedPageBreak/>
         <w:t xml:space="preserve">Screenshots of Final </w:t>
       </w:r>
       <w:proofErr w:type="spellStart"/>
@@ -813,8 +1004,6 @@
           <w:u w:val="single"/>
         </w:rPr>
       </w:pPr>
-      <w:bookmarkStart w:id="0" w:name="_GoBack"/>
-      <w:bookmarkEnd w:id="0"/>
     </w:p>
     <w:sectPr>
       <w:headerReference w:type="default" r:id="rId7"/>

</xml_diff>

<commit_message>
Unit tests pass, checkstyle shows no errors, Findbugs shows no notable bugs
</commit_message>
<xml_diff>
--- a/CS1632_Deliverable5_writeup.docx
+++ b/CS1632_Deliverable5_writeup.docx
@@ -1,6 +1,6 @@
 
 <file path=word/document.xml><?xml version="1.0" encoding="utf-8"?>
-<w:document xmlns:wpc="http://schemas.microsoft.com/office/word/2010/wordprocessingCanvas" xmlns:cx="http://schemas.microsoft.com/office/drawing/2014/chartex" xmlns:cx1="http://schemas.microsoft.com/office/drawing/2015/9/8/chartex" xmlns:mc="http://schemas.openxmlformats.org/markup-compatibility/2006" xmlns:o="urn:schemas-microsoft-com:office:office" xmlns:r="http://schemas.openxmlformats.org/officeDocument/2006/relationships" xmlns:m="http://schemas.openxmlformats.org/officeDocument/2006/math" xmlns:v="urn:schemas-microsoft-com:vml" xmlns:wp14="http://schemas.microsoft.com/office/word/2010/wordprocessingDrawing" xmlns:wp="http://schemas.openxmlformats.org/drawingml/2006/wordprocessingDrawing" xmlns:w10="urn:schemas-microsoft-com:office:word" xmlns:w="http://schemas.openxmlformats.org/wordprocessingml/2006/main" xmlns:w14="http://schemas.microsoft.com/office/word/2010/wordml" xmlns:w15="http://schemas.microsoft.com/office/word/2012/wordml" xmlns:w16se="http://schemas.microsoft.com/office/word/2015/wordml/symex" xmlns:wpg="http://schemas.microsoft.com/office/word/2010/wordprocessingGroup" xmlns:wpi="http://schemas.microsoft.com/office/word/2010/wordprocessingInk" xmlns:wne="http://schemas.microsoft.com/office/word/2006/wordml" xmlns:wps="http://schemas.microsoft.com/office/word/2010/wordprocessingShape" mc:Ignorable="w14 w15 w16se wp14">
+<w:document xmlns:wpc="http://schemas.microsoft.com/office/word/2010/wordprocessingCanvas" xmlns:cx="http://schemas.microsoft.com/office/drawing/2014/chartex" xmlns:cx1="http://schemas.microsoft.com/office/drawing/2015/9/8/chartex" xmlns:cx2="http://schemas.microsoft.com/office/drawing/2015/10/21/chartex" xmlns:cx3="http://schemas.microsoft.com/office/drawing/2016/5/9/chartex" xmlns:cx4="http://schemas.microsoft.com/office/drawing/2016/5/10/chartex" xmlns:cx5="http://schemas.microsoft.com/office/drawing/2016/5/11/chartex" xmlns:mc="http://schemas.openxmlformats.org/markup-compatibility/2006" xmlns:o="urn:schemas-microsoft-com:office:office" xmlns:r="http://schemas.openxmlformats.org/officeDocument/2006/relationships" xmlns:m="http://schemas.openxmlformats.org/officeDocument/2006/math" xmlns:v="urn:schemas-microsoft-com:vml" xmlns:wp14="http://schemas.microsoft.com/office/word/2010/wordprocessingDrawing" xmlns:wp="http://schemas.openxmlformats.org/drawingml/2006/wordprocessingDrawing" xmlns:w10="urn:schemas-microsoft-com:office:word" xmlns:w="http://schemas.openxmlformats.org/wordprocessingml/2006/main" xmlns:w14="http://schemas.microsoft.com/office/word/2010/wordml" xmlns:w15="http://schemas.microsoft.com/office/word/2012/wordml" xmlns:w16se="http://schemas.microsoft.com/office/word/2015/wordml/symex" xmlns:wpg="http://schemas.microsoft.com/office/word/2010/wordprocessingGroup" xmlns:wpi="http://schemas.microsoft.com/office/word/2010/wordprocessingInk" xmlns:wne="http://schemas.microsoft.com/office/word/2006/wordml" xmlns:wps="http://schemas.microsoft.com/office/word/2010/wordprocessingShape" mc:Ignorable="w14 w15 w16se wp14">
   <w:body>
     <w:p>
       <w:pPr>
@@ -282,7 +282,43 @@
           <w:szCs w:val="24"/>
         </w:rPr>
         <w:tab/>
-        <w:t xml:space="preserve">Before adding the code for prime monkey pass, we ran checkstyle and Findbugs on the existing code. By fixing the issues found by these static analysis tools before modifying the </w:t>
+        <w:t xml:space="preserve">Before adding the code for prime monkey pass, we ran </w:t>
+      </w:r>
+      <w:proofErr w:type="spellStart"/>
+      <w:r>
+        <w:rPr>
+          <w:rFonts w:ascii="Times New Roman" w:hAnsi="Times New Roman" w:cs="Times New Roman"/>
+          <w:sz w:val="24"/>
+          <w:szCs w:val="24"/>
+        </w:rPr>
+        <w:t>checkstyle</w:t>
+      </w:r>
+      <w:proofErr w:type="spellEnd"/>
+      <w:r>
+        <w:rPr>
+          <w:rFonts w:ascii="Times New Roman" w:hAnsi="Times New Roman" w:cs="Times New Roman"/>
+          <w:sz w:val="24"/>
+          <w:szCs w:val="24"/>
+        </w:rPr>
+        <w:t xml:space="preserve"> and </w:t>
+      </w:r>
+      <w:proofErr w:type="spellStart"/>
+      <w:r>
+        <w:rPr>
+          <w:rFonts w:ascii="Times New Roman" w:hAnsi="Times New Roman" w:cs="Times New Roman"/>
+          <w:sz w:val="24"/>
+          <w:szCs w:val="24"/>
+        </w:rPr>
+        <w:t>Findbugs</w:t>
+      </w:r>
+      <w:proofErr w:type="spellEnd"/>
+      <w:r>
+        <w:rPr>
+          <w:rFonts w:ascii="Times New Roman" w:hAnsi="Times New Roman" w:cs="Times New Roman"/>
+          <w:sz w:val="24"/>
+          <w:szCs w:val="24"/>
+        </w:rPr>
+        <w:t xml:space="preserve"> on the existing code. By fixing the issues found by these static analysis tools before modifying the </w:t>
       </w:r>
       <w:r>
         <w:rPr>
@@ -322,8 +358,18 @@
           <w:sz w:val="24"/>
           <w:szCs w:val="24"/>
         </w:rPr>
-        <w:t xml:space="preserve"> running checkstyle</w:t>
-      </w:r>
+        <w:t xml:space="preserve"> running </w:t>
+      </w:r>
+      <w:proofErr w:type="spellStart"/>
+      <w:r>
+        <w:rPr>
+          <w:rFonts w:ascii="Times New Roman" w:hAnsi="Times New Roman" w:cs="Times New Roman"/>
+          <w:sz w:val="24"/>
+          <w:szCs w:val="24"/>
+        </w:rPr>
+        <w:t>checkstyle</w:t>
+      </w:r>
+      <w:proofErr w:type="spellEnd"/>
       <w:r>
         <w:rPr>
           <w:rFonts w:ascii="Times New Roman" w:hAnsi="Times New Roman" w:cs="Times New Roman"/>
@@ -346,7 +392,25 @@
           <w:sz w:val="24"/>
           <w:szCs w:val="24"/>
         </w:rPr>
-        <w:t xml:space="preserve"> WhiteSpaceAround warnings. These seemed to </w:t>
+        <w:t xml:space="preserve"> </w:t>
+      </w:r>
+      <w:proofErr w:type="spellStart"/>
+      <w:r>
+        <w:rPr>
+          <w:rFonts w:ascii="Times New Roman" w:hAnsi="Times New Roman" w:cs="Times New Roman"/>
+          <w:sz w:val="24"/>
+          <w:szCs w:val="24"/>
+        </w:rPr>
+        <w:t>WhiteSpaceAround</w:t>
+      </w:r>
+      <w:proofErr w:type="spellEnd"/>
+      <w:r>
+        <w:rPr>
+          <w:rFonts w:ascii="Times New Roman" w:hAnsi="Times New Roman" w:cs="Times New Roman"/>
+          <w:sz w:val="24"/>
+          <w:szCs w:val="24"/>
+        </w:rPr>
+        <w:t xml:space="preserve"> warnings. These seemed to </w:t>
       </w:r>
       <w:r>
         <w:rPr>
@@ -378,15 +442,105 @@
           <w:sz w:val="24"/>
           <w:szCs w:val="24"/>
         </w:rPr>
-        <w:t xml:space="preserve"> which we found to be ambiguous and difficult to correct. One way we were able to solve this issue was to run the Format command in NetBeans IDE, which also fixed some more minor stylistic infractions, such as indentation, not necessarily included explicitly in the style guide.</w:t>
-      </w:r>
-      <w:r>
-        <w:rPr>
-          <w:rFonts w:ascii="Times New Roman" w:hAnsi="Times New Roman" w:cs="Times New Roman"/>
-          <w:sz w:val="24"/>
-          <w:szCs w:val="24"/>
-        </w:rPr>
-        <w:t xml:space="preserve"> When running Findbugs, we were getting the warning that the Monkey constructor was writing to a static field when incrementing monkeyNum. We initially just made monkeyNum not static; however, this caused MonkeySim to crash and our Unit Test</w:t>
+        <w:t xml:space="preserve"> which we found to be ambiguous and difficult to correct. One way we </w:t>
+      </w:r>
+      <w:proofErr w:type="gramStart"/>
+      <w:r>
+        <w:rPr>
+          <w:rFonts w:ascii="Times New Roman" w:hAnsi="Times New Roman" w:cs="Times New Roman"/>
+          <w:sz w:val="24"/>
+          <w:szCs w:val="24"/>
+        </w:rPr>
+        <w:t>were able to</w:t>
+      </w:r>
+      <w:proofErr w:type="gramEnd"/>
+      <w:r>
+        <w:rPr>
+          <w:rFonts w:ascii="Times New Roman" w:hAnsi="Times New Roman" w:cs="Times New Roman"/>
+          <w:sz w:val="24"/>
+          <w:szCs w:val="24"/>
+        </w:rPr>
+        <w:t xml:space="preserve"> solve this issue was to run the Format command in NetBeans IDE, which also fixed some more minor stylistic infractions, such as indentation, not necessarily included explicitly in the style guide.</w:t>
+      </w:r>
+      <w:r>
+        <w:rPr>
+          <w:rFonts w:ascii="Times New Roman" w:hAnsi="Times New Roman" w:cs="Times New Roman"/>
+          <w:sz w:val="24"/>
+          <w:szCs w:val="24"/>
+        </w:rPr>
+        <w:t xml:space="preserve"> When running </w:t>
+      </w:r>
+      <w:proofErr w:type="spellStart"/>
+      <w:r>
+        <w:rPr>
+          <w:rFonts w:ascii="Times New Roman" w:hAnsi="Times New Roman" w:cs="Times New Roman"/>
+          <w:sz w:val="24"/>
+          <w:szCs w:val="24"/>
+        </w:rPr>
+        <w:t>Findbugs</w:t>
+      </w:r>
+      <w:proofErr w:type="spellEnd"/>
+      <w:r>
+        <w:rPr>
+          <w:rFonts w:ascii="Times New Roman" w:hAnsi="Times New Roman" w:cs="Times New Roman"/>
+          <w:sz w:val="24"/>
+          <w:szCs w:val="24"/>
+        </w:rPr>
+        <w:t xml:space="preserve">, we were getting the warning that the Monkey constructor was writing to a static field when incrementing </w:t>
+      </w:r>
+      <w:proofErr w:type="spellStart"/>
+      <w:r>
+        <w:rPr>
+          <w:rFonts w:ascii="Times New Roman" w:hAnsi="Times New Roman" w:cs="Times New Roman"/>
+          <w:sz w:val="24"/>
+          <w:szCs w:val="24"/>
+        </w:rPr>
+        <w:t>monkeyNum</w:t>
+      </w:r>
+      <w:proofErr w:type="spellEnd"/>
+      <w:r>
+        <w:rPr>
+          <w:rFonts w:ascii="Times New Roman" w:hAnsi="Times New Roman" w:cs="Times New Roman"/>
+          <w:sz w:val="24"/>
+          <w:szCs w:val="24"/>
+        </w:rPr>
+        <w:t xml:space="preserve">. We initially just made </w:t>
+      </w:r>
+      <w:proofErr w:type="spellStart"/>
+      <w:r>
+        <w:rPr>
+          <w:rFonts w:ascii="Times New Roman" w:hAnsi="Times New Roman" w:cs="Times New Roman"/>
+          <w:sz w:val="24"/>
+          <w:szCs w:val="24"/>
+        </w:rPr>
+        <w:t>monkeyNum</w:t>
+      </w:r>
+      <w:proofErr w:type="spellEnd"/>
+      <w:r>
+        <w:rPr>
+          <w:rFonts w:ascii="Times New Roman" w:hAnsi="Times New Roman" w:cs="Times New Roman"/>
+          <w:sz w:val="24"/>
+          <w:szCs w:val="24"/>
+        </w:rPr>
+        <w:t xml:space="preserve"> not static; however, this caused </w:t>
+      </w:r>
+      <w:proofErr w:type="spellStart"/>
+      <w:r>
+        <w:rPr>
+          <w:rFonts w:ascii="Times New Roman" w:hAnsi="Times New Roman" w:cs="Times New Roman"/>
+          <w:sz w:val="24"/>
+          <w:szCs w:val="24"/>
+        </w:rPr>
+        <w:t>MonkeySim</w:t>
+      </w:r>
+      <w:proofErr w:type="spellEnd"/>
+      <w:r>
+        <w:rPr>
+          <w:rFonts w:ascii="Times New Roman" w:hAnsi="Times New Roman" w:cs="Times New Roman"/>
+          <w:sz w:val="24"/>
+          <w:szCs w:val="24"/>
+        </w:rPr>
+        <w:t xml:space="preserve"> to crash and our Unit Test</w:t>
       </w:r>
       <w:r>
         <w:rPr>
@@ -402,7 +556,71 @@
           <w:sz w:val="24"/>
           <w:szCs w:val="24"/>
         </w:rPr>
-        <w:t xml:space="preserve"> to fail. We finally solved the issue by creating a static void incrementMonkeyNum() mutator method which would be called in the Monkey constructor to increment monkeyNum.</w:t>
+        <w:t xml:space="preserve"> to fail. We finally solved the issue by creating a static void </w:t>
+      </w:r>
+      <w:proofErr w:type="spellStart"/>
+      <w:proofErr w:type="gramStart"/>
+      <w:r>
+        <w:rPr>
+          <w:rFonts w:ascii="Times New Roman" w:hAnsi="Times New Roman" w:cs="Times New Roman"/>
+          <w:sz w:val="24"/>
+          <w:szCs w:val="24"/>
+        </w:rPr>
+        <w:t>incrementMonkeyNum</w:t>
+      </w:r>
+      <w:proofErr w:type="spellEnd"/>
+      <w:r>
+        <w:rPr>
+          <w:rFonts w:ascii="Times New Roman" w:hAnsi="Times New Roman" w:cs="Times New Roman"/>
+          <w:sz w:val="24"/>
+          <w:szCs w:val="24"/>
+        </w:rPr>
+        <w:t>(</w:t>
+      </w:r>
+      <w:proofErr w:type="gramEnd"/>
+      <w:r>
+        <w:rPr>
+          <w:rFonts w:ascii="Times New Roman" w:hAnsi="Times New Roman" w:cs="Times New Roman"/>
+          <w:sz w:val="24"/>
+          <w:szCs w:val="24"/>
+        </w:rPr>
+        <w:t xml:space="preserve">) </w:t>
+      </w:r>
+      <w:proofErr w:type="spellStart"/>
+      <w:r>
+        <w:rPr>
+          <w:rFonts w:ascii="Times New Roman" w:hAnsi="Times New Roman" w:cs="Times New Roman"/>
+          <w:sz w:val="24"/>
+          <w:szCs w:val="24"/>
+        </w:rPr>
+        <w:t>mutator</w:t>
+      </w:r>
+      <w:proofErr w:type="spellEnd"/>
+      <w:r>
+        <w:rPr>
+          <w:rFonts w:ascii="Times New Roman" w:hAnsi="Times New Roman" w:cs="Times New Roman"/>
+          <w:sz w:val="24"/>
+          <w:szCs w:val="24"/>
+        </w:rPr>
+        <w:t xml:space="preserve"> method which would be called in the Monkey constructor to increment </w:t>
+      </w:r>
+      <w:proofErr w:type="spellStart"/>
+      <w:r>
+        <w:rPr>
+          <w:rFonts w:ascii="Times New Roman" w:hAnsi="Times New Roman" w:cs="Times New Roman"/>
+          <w:sz w:val="24"/>
+          <w:szCs w:val="24"/>
+        </w:rPr>
+        <w:t>monkeyNum</w:t>
+      </w:r>
+      <w:proofErr w:type="spellEnd"/>
+      <w:r>
+        <w:rPr>
+          <w:rFonts w:ascii="Times New Roman" w:hAnsi="Times New Roman" w:cs="Times New Roman"/>
+          <w:sz w:val="24"/>
+          <w:szCs w:val="24"/>
+        </w:rPr>
+        <w:t>.</w:t>
       </w:r>
     </w:p>
     <w:p>
@@ -421,7 +639,195 @@
           <w:szCs w:val="24"/>
         </w:rPr>
         <w:tab/>
-        <w:t>We then added the method to pass the prime monkey.  Since almost everything was the same as the previous simulation, we tried to avoid rewriting code and used the same runSimulation() method with an added flag for to differentiate between which method the monkeys were using to pass the banana.  Then in Monkey.class we added a method to pass to the next prime monkey.  This method just looks at all numbers lower than the current monkey num and uses the isPrime() method to figure out when one is prime.  One problem when writing tests was that runSimulation() used a static variable _monkeyList.  We refactor the code to make _monkeyList a non-static variable and easier to test.</w:t>
+        <w:t xml:space="preserve">We then added the method to pass the prime monkey.  Since almost everything was the same as the previous simulation, we tried to avoid rewriting code and used the same </w:t>
+      </w:r>
+      <w:proofErr w:type="spellStart"/>
+      <w:proofErr w:type="gramStart"/>
+      <w:r>
+        <w:rPr>
+          <w:rFonts w:ascii="Times New Roman" w:hAnsi="Times New Roman" w:cs="Times New Roman"/>
+          <w:sz w:val="24"/>
+          <w:szCs w:val="24"/>
+        </w:rPr>
+        <w:t>runSimulation</w:t>
+      </w:r>
+      <w:proofErr w:type="spellEnd"/>
+      <w:r>
+        <w:rPr>
+          <w:rFonts w:ascii="Times New Roman" w:hAnsi="Times New Roman" w:cs="Times New Roman"/>
+          <w:sz w:val="24"/>
+          <w:szCs w:val="24"/>
+        </w:rPr>
+        <w:t>(</w:t>
+      </w:r>
+      <w:proofErr w:type="gramEnd"/>
+      <w:r>
+        <w:rPr>
+          <w:rFonts w:ascii="Times New Roman" w:hAnsi="Times New Roman" w:cs="Times New Roman"/>
+          <w:sz w:val="24"/>
+          <w:szCs w:val="24"/>
+        </w:rPr>
+        <w:t xml:space="preserve">) method with an added flag for to differentiate between which method the monkeys were using to pass the banana.  Then in </w:t>
+      </w:r>
+      <w:proofErr w:type="spellStart"/>
+      <w:r>
+        <w:rPr>
+          <w:rFonts w:ascii="Times New Roman" w:hAnsi="Times New Roman" w:cs="Times New Roman"/>
+          <w:sz w:val="24"/>
+          <w:szCs w:val="24"/>
+        </w:rPr>
+        <w:t>Monkey.class</w:t>
+      </w:r>
+      <w:proofErr w:type="spellEnd"/>
+      <w:r>
+        <w:rPr>
+          <w:rFonts w:ascii="Times New Roman" w:hAnsi="Times New Roman" w:cs="Times New Roman"/>
+          <w:sz w:val="24"/>
+          <w:szCs w:val="24"/>
+        </w:rPr>
+        <w:t xml:space="preserve"> we added a method to pass to the next prime monkey.  This method just looks at all numbers lower than the current monkey </w:t>
+      </w:r>
+      <w:proofErr w:type="spellStart"/>
+      <w:r>
+        <w:rPr>
+          <w:rFonts w:ascii="Times New Roman" w:hAnsi="Times New Roman" w:cs="Times New Roman"/>
+          <w:sz w:val="24"/>
+          <w:szCs w:val="24"/>
+        </w:rPr>
+        <w:t>num</w:t>
+      </w:r>
+      <w:proofErr w:type="spellEnd"/>
+      <w:r>
+        <w:rPr>
+          <w:rFonts w:ascii="Times New Roman" w:hAnsi="Times New Roman" w:cs="Times New Roman"/>
+          <w:sz w:val="24"/>
+          <w:szCs w:val="24"/>
+        </w:rPr>
+        <w:t xml:space="preserve"> and uses the </w:t>
+      </w:r>
+      <w:proofErr w:type="spellStart"/>
+      <w:proofErr w:type="gramStart"/>
+      <w:r>
+        <w:rPr>
+          <w:rFonts w:ascii="Times New Roman" w:hAnsi="Times New Roman" w:cs="Times New Roman"/>
+          <w:sz w:val="24"/>
+          <w:szCs w:val="24"/>
+        </w:rPr>
+        <w:t>isPrime</w:t>
+      </w:r>
+      <w:proofErr w:type="spellEnd"/>
+      <w:r>
+        <w:rPr>
+          <w:rFonts w:ascii="Times New Roman" w:hAnsi="Times New Roman" w:cs="Times New Roman"/>
+          <w:sz w:val="24"/>
+          <w:szCs w:val="24"/>
+        </w:rPr>
+        <w:t>(</w:t>
+      </w:r>
+      <w:proofErr w:type="gramEnd"/>
+      <w:r>
+        <w:rPr>
+          <w:rFonts w:ascii="Times New Roman" w:hAnsi="Times New Roman" w:cs="Times New Roman"/>
+          <w:sz w:val="24"/>
+          <w:szCs w:val="24"/>
+        </w:rPr>
+        <w:t xml:space="preserve">) method to figure out when one is prime.  One problem </w:t>
+      </w:r>
+      <w:r>
+        <w:rPr>
+          <w:rFonts w:ascii="Times New Roman" w:hAnsi="Times New Roman" w:cs="Times New Roman"/>
+          <w:sz w:val="24"/>
+          <w:szCs w:val="24"/>
+        </w:rPr>
+        <w:t xml:space="preserve">we encountered </w:t>
+      </w:r>
+      <w:r>
+        <w:rPr>
+          <w:rFonts w:ascii="Times New Roman" w:hAnsi="Times New Roman" w:cs="Times New Roman"/>
+          <w:sz w:val="24"/>
+          <w:szCs w:val="24"/>
+        </w:rPr>
+        <w:t xml:space="preserve">when writing tests was that </w:t>
+      </w:r>
+      <w:proofErr w:type="spellStart"/>
+      <w:proofErr w:type="gramStart"/>
+      <w:r>
+        <w:rPr>
+          <w:rFonts w:ascii="Times New Roman" w:hAnsi="Times New Roman" w:cs="Times New Roman"/>
+          <w:sz w:val="24"/>
+          <w:szCs w:val="24"/>
+        </w:rPr>
+        <w:t>runSimulation</w:t>
+      </w:r>
+      <w:proofErr w:type="spellEnd"/>
+      <w:r>
+        <w:rPr>
+          <w:rFonts w:ascii="Times New Roman" w:hAnsi="Times New Roman" w:cs="Times New Roman"/>
+          <w:sz w:val="24"/>
+          <w:szCs w:val="24"/>
+        </w:rPr>
+        <w:t>(</w:t>
+      </w:r>
+      <w:proofErr w:type="gramEnd"/>
+      <w:r>
+        <w:rPr>
+          <w:rFonts w:ascii="Times New Roman" w:hAnsi="Times New Roman" w:cs="Times New Roman"/>
+          <w:sz w:val="24"/>
+          <w:szCs w:val="24"/>
+        </w:rPr>
+        <w:t>) used a static variable _</w:t>
+      </w:r>
+      <w:proofErr w:type="spellStart"/>
+      <w:r>
+        <w:rPr>
+          <w:rFonts w:ascii="Times New Roman" w:hAnsi="Times New Roman" w:cs="Times New Roman"/>
+          <w:sz w:val="24"/>
+          <w:szCs w:val="24"/>
+        </w:rPr>
+        <w:t>monkeyList</w:t>
+      </w:r>
+      <w:proofErr w:type="spellEnd"/>
+      <w:r>
+        <w:rPr>
+          <w:rFonts w:ascii="Times New Roman" w:hAnsi="Times New Roman" w:cs="Times New Roman"/>
+          <w:sz w:val="24"/>
+          <w:szCs w:val="24"/>
+        </w:rPr>
+        <w:t>.  We refactor</w:t>
+      </w:r>
+      <w:r>
+        <w:rPr>
+          <w:rFonts w:ascii="Times New Roman" w:hAnsi="Times New Roman" w:cs="Times New Roman"/>
+          <w:sz w:val="24"/>
+          <w:szCs w:val="24"/>
+        </w:rPr>
+        <w:t>ed</w:t>
+      </w:r>
+      <w:r>
+        <w:rPr>
+          <w:rFonts w:ascii="Times New Roman" w:hAnsi="Times New Roman" w:cs="Times New Roman"/>
+          <w:sz w:val="24"/>
+          <w:szCs w:val="24"/>
+        </w:rPr>
+        <w:t xml:space="preserve"> the code to make _</w:t>
+      </w:r>
+      <w:proofErr w:type="spellStart"/>
+      <w:r>
+        <w:rPr>
+          <w:rFonts w:ascii="Times New Roman" w:hAnsi="Times New Roman" w:cs="Times New Roman"/>
+          <w:sz w:val="24"/>
+          <w:szCs w:val="24"/>
+        </w:rPr>
+        <w:t>monkeyList</w:t>
+      </w:r>
+      <w:proofErr w:type="spellEnd"/>
+      <w:r>
+        <w:rPr>
+          <w:rFonts w:ascii="Times New Roman" w:hAnsi="Times New Roman" w:cs="Times New Roman"/>
+          <w:sz w:val="24"/>
+          <w:szCs w:val="24"/>
+        </w:rPr>
+        <w:t xml:space="preserve"> a non-static variable and easier to test.</w:t>
       </w:r>
     </w:p>
     <w:p>
@@ -534,6 +940,78 @@
           <w:u w:val="single"/>
         </w:rPr>
       </w:pPr>
+    </w:p>
+    <w:p>
+      <w:pPr>
+        <w:spacing w:after="0"/>
+        <w:rPr>
+          <w:rFonts w:ascii="Times New Roman" w:hAnsi="Times New Roman" w:cs="Times New Roman"/>
+          <w:sz w:val="24"/>
+          <w:szCs w:val="24"/>
+          <w:u w:val="single"/>
+        </w:rPr>
+      </w:pPr>
+      <w:r>
+        <w:rPr>
+          <w:rFonts w:ascii="Times New Roman" w:hAnsi="Times New Roman" w:cs="Times New Roman"/>
+          <w:sz w:val="24"/>
+          <w:szCs w:val="24"/>
+          <w:u w:val="single"/>
+        </w:rPr>
+        <w:lastRenderedPageBreak/>
+        <w:t xml:space="preserve">Screenshots of Final </w:t>
+      </w:r>
+      <w:proofErr w:type="spellStart"/>
+      <w:r>
+        <w:rPr>
+          <w:rFonts w:ascii="Times New Roman" w:hAnsi="Times New Roman" w:cs="Times New Roman"/>
+          <w:sz w:val="24"/>
+          <w:szCs w:val="24"/>
+          <w:u w:val="single"/>
+        </w:rPr>
+        <w:t>Findbugs</w:t>
+      </w:r>
+      <w:proofErr w:type="spellEnd"/>
+      <w:r>
+        <w:rPr>
+          <w:rFonts w:ascii="Times New Roman" w:hAnsi="Times New Roman" w:cs="Times New Roman"/>
+          <w:sz w:val="24"/>
+          <w:szCs w:val="24"/>
+          <w:u w:val="single"/>
+        </w:rPr>
+        <w:t xml:space="preserve"> and </w:t>
+      </w:r>
+      <w:proofErr w:type="spellStart"/>
+      <w:r>
+        <w:rPr>
+          <w:rFonts w:ascii="Times New Roman" w:hAnsi="Times New Roman" w:cs="Times New Roman"/>
+          <w:sz w:val="24"/>
+          <w:szCs w:val="24"/>
+          <w:u w:val="single"/>
+        </w:rPr>
+        <w:t>Checkstyle</w:t>
+      </w:r>
+      <w:proofErr w:type="spellEnd"/>
+      <w:r>
+        <w:rPr>
+          <w:rFonts w:ascii="Times New Roman" w:hAnsi="Times New Roman" w:cs="Times New Roman"/>
+          <w:sz w:val="24"/>
+          <w:szCs w:val="24"/>
+          <w:u w:val="single"/>
+        </w:rPr>
+        <w:t xml:space="preserve"> Output</w:t>
+      </w:r>
+    </w:p>
+    <w:p>
+      <w:pPr>
+        <w:spacing w:after="0"/>
+        <w:rPr>
+          <w:rFonts w:ascii="Times New Roman" w:hAnsi="Times New Roman" w:cs="Times New Roman"/>
+          <w:sz w:val="24"/>
+          <w:szCs w:val="24"/>
+          <w:u w:val="single"/>
+        </w:rPr>
+      </w:pPr>
       <w:bookmarkStart w:id="0" w:name="_GoBack"/>
       <w:bookmarkEnd w:id="0"/>
     </w:p>
@@ -549,13 +1027,124 @@
       </w:pPr>
       <w:r>
         <w:rPr>
+          <w:noProof/>
+        </w:rPr>
+        <w:drawing>
+          <wp:inline distT="0" distB="0" distL="0" distR="0" wp14:anchorId="4D0FA721" wp14:editId="791C6FB1">
+            <wp:extent cx="5943600" cy="2773446"/>
+            <wp:effectExtent l="0" t="0" r="0" b="8255"/>
+            <wp:docPr id="2" name="Picture 2"/>
+            <wp:cNvGraphicFramePr>
+              <a:graphicFrameLocks xmlns:a="http://schemas.openxmlformats.org/drawingml/2006/main" noChangeAspect="1"/>
+            </wp:cNvGraphicFramePr>
+            <a:graphic xmlns:a="http://schemas.openxmlformats.org/drawingml/2006/main">
+              <a:graphicData uri="http://schemas.openxmlformats.org/drawingml/2006/picture">
+                <pic:pic xmlns:pic="http://schemas.openxmlformats.org/drawingml/2006/picture">
+                  <pic:nvPicPr>
+                    <pic:cNvPr id="1" name=""/>
+                    <pic:cNvPicPr/>
+                  </pic:nvPicPr>
+                  <pic:blipFill rotWithShape="1">
+                    <a:blip r:embed="rId7"/>
+                    <a:srcRect t="-1" r="52244" b="60384"/>
+                    <a:stretch/>
+                  </pic:blipFill>
+                  <pic:spPr bwMode="auto">
+                    <a:xfrm>
+                      <a:off x="0" y="0"/>
+                      <a:ext cx="5950787" cy="2776799"/>
+                    </a:xfrm>
+                    <a:prstGeom prst="rect">
+                      <a:avLst/>
+                    </a:prstGeom>
+                    <a:ln>
+                      <a:noFill/>
+                    </a:ln>
+                    <a:extLst>
+                      <a:ext uri="{53640926-AAD7-44D8-BBD7-CCE9431645EC}">
+                        <a14:shadowObscured xmlns:a14="http://schemas.microsoft.com/office/drawing/2010/main"/>
+                      </a:ext>
+                    </a:extLst>
+                  </pic:spPr>
+                </pic:pic>
+              </a:graphicData>
+            </a:graphic>
+          </wp:inline>
+        </w:drawing>
+      </w:r>
+    </w:p>
+    <w:p>
+      <w:pPr>
+        <w:spacing w:after="0"/>
+        <w:rPr>
+          <w:noProof/>
+        </w:rPr>
+      </w:pPr>
+    </w:p>
+    <w:p>
+      <w:pPr>
+        <w:spacing w:after="0"/>
+        <w:rPr>
+          <w:noProof/>
+        </w:rPr>
+      </w:pPr>
+    </w:p>
+    <w:p>
+      <w:pPr>
+        <w:spacing w:after="0"/>
+        <w:rPr>
           <w:rFonts w:ascii="Times New Roman" w:hAnsi="Times New Roman" w:cs="Times New Roman"/>
           <w:sz w:val="24"/>
           <w:szCs w:val="24"/>
           <w:u w:val="single"/>
         </w:rPr>
-        <w:lastRenderedPageBreak/>
-        <w:t>Screenshots of Final Findbugs and Checkstyle Output</w:t>
+      </w:pPr>
+      <w:r>
+        <w:rPr>
+          <w:noProof/>
+        </w:rPr>
+        <w:drawing>
+          <wp:inline distT="0" distB="0" distL="0" distR="0" wp14:anchorId="6740224F" wp14:editId="69883DF4">
+            <wp:extent cx="6058815" cy="1079500"/>
+            <wp:effectExtent l="0" t="0" r="0" b="6350"/>
+            <wp:docPr id="4" name="Picture 4"/>
+            <wp:cNvGraphicFramePr>
+              <a:graphicFrameLocks xmlns:a="http://schemas.openxmlformats.org/drawingml/2006/main" noChangeAspect="1"/>
+            </wp:cNvGraphicFramePr>
+            <a:graphic xmlns:a="http://schemas.openxmlformats.org/drawingml/2006/main">
+              <a:graphicData uri="http://schemas.openxmlformats.org/drawingml/2006/picture">
+                <pic:pic xmlns:pic="http://schemas.openxmlformats.org/drawingml/2006/picture">
+                  <pic:nvPicPr>
+                    <pic:cNvPr id="1" name=""/>
+                    <pic:cNvPicPr/>
+                  </pic:nvPicPr>
+                  <pic:blipFill rotWithShape="1">
+                    <a:blip r:embed="rId8"/>
+                    <a:srcRect l="18803" t="6458" r="14637" b="72459"/>
+                    <a:stretch/>
+                  </pic:blipFill>
+                  <pic:spPr bwMode="auto">
+                    <a:xfrm>
+                      <a:off x="0" y="0"/>
+                      <a:ext cx="6070691" cy="1081616"/>
+                    </a:xfrm>
+                    <a:prstGeom prst="rect">
+                      <a:avLst/>
+                    </a:prstGeom>
+                    <a:ln>
+                      <a:noFill/>
+                    </a:ln>
+                    <a:extLst>
+                      <a:ext uri="{53640926-AAD7-44D8-BBD7-CCE9431645EC}">
+                        <a14:shadowObscured xmlns:a14="http://schemas.microsoft.com/office/drawing/2010/main"/>
+                      </a:ext>
+                    </a:extLst>
+                  </pic:spPr>
+                </pic:pic>
+              </a:graphicData>
+            </a:graphic>
+          </wp:inline>
+        </w:drawing>
       </w:r>
     </w:p>
     <w:p>
@@ -580,8 +1169,94 @@
         </w:rPr>
       </w:pPr>
     </w:p>
+    <w:p>
+      <w:pPr>
+        <w:spacing w:after="0"/>
+        <w:rPr>
+          <w:rFonts w:ascii="Times New Roman" w:hAnsi="Times New Roman" w:cs="Times New Roman"/>
+          <w:sz w:val="24"/>
+          <w:szCs w:val="24"/>
+          <w:u w:val="single"/>
+        </w:rPr>
+      </w:pPr>
+      <w:r>
+        <w:rPr>
+          <w:rFonts w:ascii="Times New Roman" w:hAnsi="Times New Roman" w:cs="Times New Roman"/>
+          <w:sz w:val="24"/>
+          <w:szCs w:val="24"/>
+          <w:u w:val="single"/>
+        </w:rPr>
+        <w:t>Screenshot of Passed Unit Tests</w:t>
+      </w:r>
+    </w:p>
+    <w:p>
+      <w:pPr>
+        <w:spacing w:after="0"/>
+        <w:rPr>
+          <w:noProof/>
+        </w:rPr>
+      </w:pPr>
+    </w:p>
+    <w:p>
+      <w:pPr>
+        <w:spacing w:after="0"/>
+        <w:rPr>
+          <w:rFonts w:ascii="Times New Roman" w:hAnsi="Times New Roman" w:cs="Times New Roman"/>
+          <w:sz w:val="24"/>
+          <w:szCs w:val="24"/>
+          <w:u w:val="single"/>
+        </w:rPr>
+      </w:pPr>
+      <w:r>
+        <w:rPr>
+          <w:noProof/>
+        </w:rPr>
+        <w:drawing>
+          <wp:inline distT="0" distB="0" distL="0" distR="0" wp14:anchorId="3AEA5646" wp14:editId="0FADB004">
+            <wp:extent cx="6134100" cy="1423111"/>
+            <wp:effectExtent l="0" t="0" r="0" b="5715"/>
+            <wp:docPr id="5" name="Picture 5"/>
+            <wp:cNvGraphicFramePr>
+              <a:graphicFrameLocks xmlns:a="http://schemas.openxmlformats.org/drawingml/2006/main" noChangeAspect="1"/>
+            </wp:cNvGraphicFramePr>
+            <a:graphic xmlns:a="http://schemas.openxmlformats.org/drawingml/2006/main">
+              <a:graphicData uri="http://schemas.openxmlformats.org/drawingml/2006/picture">
+                <pic:pic xmlns:pic="http://schemas.openxmlformats.org/drawingml/2006/picture">
+                  <pic:nvPicPr>
+                    <pic:cNvPr id="1" name=""/>
+                    <pic:cNvPicPr/>
+                  </pic:nvPicPr>
+                  <pic:blipFill rotWithShape="1">
+                    <a:blip r:embed="rId9"/>
+                    <a:srcRect l="18697" t="6458" r="14530" b="66002"/>
+                    <a:stretch/>
+                  </pic:blipFill>
+                  <pic:spPr bwMode="auto">
+                    <a:xfrm>
+                      <a:off x="0" y="0"/>
+                      <a:ext cx="6164192" cy="1430092"/>
+                    </a:xfrm>
+                    <a:prstGeom prst="rect">
+                      <a:avLst/>
+                    </a:prstGeom>
+                    <a:ln>
+                      <a:noFill/>
+                    </a:ln>
+                    <a:extLst>
+                      <a:ext uri="{53640926-AAD7-44D8-BBD7-CCE9431645EC}">
+                        <a14:shadowObscured xmlns:a14="http://schemas.microsoft.com/office/drawing/2010/main"/>
+                      </a:ext>
+                    </a:extLst>
+                  </pic:spPr>
+                </pic:pic>
+              </a:graphicData>
+            </a:graphic>
+          </wp:inline>
+        </w:drawing>
+      </w:r>
+    </w:p>
     <w:sectPr>
-      <w:headerReference w:type="default" r:id="rId7"/>
+      <w:headerReference w:type="default" r:id="rId10"/>
       <w:pgSz w:w="12240" w:h="15840"/>
       <w:pgMar w:top="1440" w:right="1440" w:bottom="1440" w:left="1440" w:header="720" w:footer="720" w:gutter="0"/>
       <w:cols w:space="720"/>
@@ -592,7 +1267,7 @@
 </file>
 
 <file path=word/endnotes.xml><?xml version="1.0" encoding="utf-8"?>
-<w:endnotes xmlns:wpc="http://schemas.microsoft.com/office/word/2010/wordprocessingCanvas" xmlns:cx="http://schemas.microsoft.com/office/drawing/2014/chartex" xmlns:cx1="http://schemas.microsoft.com/office/drawing/2015/9/8/chartex" xmlns:mc="http://schemas.openxmlformats.org/markup-compatibility/2006" xmlns:o="urn:schemas-microsoft-com:office:office" xmlns:r="http://schemas.openxmlformats.org/officeDocument/2006/relationships" xmlns:m="http://schemas.openxmlformats.org/officeDocument/2006/math" xmlns:v="urn:schemas-microsoft-com:vml" xmlns:wp14="http://schemas.microsoft.com/office/word/2010/wordprocessingDrawing" xmlns:wp="http://schemas.openxmlformats.org/drawingml/2006/wordprocessingDrawing" xmlns:w10="urn:schemas-microsoft-com:office:word" xmlns:w="http://schemas.openxmlformats.org/wordprocessingml/2006/main" xmlns:w14="http://schemas.microsoft.com/office/word/2010/wordml" xmlns:w15="http://schemas.microsoft.com/office/word/2012/wordml" xmlns:w16se="http://schemas.microsoft.com/office/word/2015/wordml/symex" xmlns:wpg="http://schemas.microsoft.com/office/word/2010/wordprocessingGroup" xmlns:wpi="http://schemas.microsoft.com/office/word/2010/wordprocessingInk" xmlns:wne="http://schemas.microsoft.com/office/word/2006/wordml" xmlns:wps="http://schemas.microsoft.com/office/word/2010/wordprocessingShape" mc:Ignorable="w14 w15 w16se wp14">
+<w:endnotes xmlns:wpc="http://schemas.microsoft.com/office/word/2010/wordprocessingCanvas" xmlns:cx="http://schemas.microsoft.com/office/drawing/2014/chartex" xmlns:cx1="http://schemas.microsoft.com/office/drawing/2015/9/8/chartex" xmlns:cx2="http://schemas.microsoft.com/office/drawing/2015/10/21/chartex" xmlns:cx3="http://schemas.microsoft.com/office/drawing/2016/5/9/chartex" xmlns:cx4="http://schemas.microsoft.com/office/drawing/2016/5/10/chartex" xmlns:cx5="http://schemas.microsoft.com/office/drawing/2016/5/11/chartex" xmlns:mc="http://schemas.openxmlformats.org/markup-compatibility/2006" xmlns:o="urn:schemas-microsoft-com:office:office" xmlns:r="http://schemas.openxmlformats.org/officeDocument/2006/relationships" xmlns:m="http://schemas.openxmlformats.org/officeDocument/2006/math" xmlns:v="urn:schemas-microsoft-com:vml" xmlns:wp14="http://schemas.microsoft.com/office/word/2010/wordprocessingDrawing" xmlns:wp="http://schemas.openxmlformats.org/drawingml/2006/wordprocessingDrawing" xmlns:w10="urn:schemas-microsoft-com:office:word" xmlns:w="http://schemas.openxmlformats.org/wordprocessingml/2006/main" xmlns:w14="http://schemas.microsoft.com/office/word/2010/wordml" xmlns:w15="http://schemas.microsoft.com/office/word/2012/wordml" xmlns:w16se="http://schemas.microsoft.com/office/word/2015/wordml/symex" xmlns:wpg="http://schemas.microsoft.com/office/word/2010/wordprocessingGroup" xmlns:wpi="http://schemas.microsoft.com/office/word/2010/wordprocessingInk" xmlns:wne="http://schemas.microsoft.com/office/word/2006/wordml" xmlns:wps="http://schemas.microsoft.com/office/word/2010/wordprocessingShape" mc:Ignorable="w14 w15 w16se wp14">
   <w:endnote w:type="separator" w:id="-1">
     <w:p>
       <w:pPr>
@@ -617,7 +1292,7 @@
 </file>
 
 <file path=word/footnotes.xml><?xml version="1.0" encoding="utf-8"?>
-<w:footnotes xmlns:wpc="http://schemas.microsoft.com/office/word/2010/wordprocessingCanvas" xmlns:cx="http://schemas.microsoft.com/office/drawing/2014/chartex" xmlns:cx1="http://schemas.microsoft.com/office/drawing/2015/9/8/chartex" xmlns:mc="http://schemas.openxmlformats.org/markup-compatibility/2006" xmlns:o="urn:schemas-microsoft-com:office:office" xmlns:r="http://schemas.openxmlformats.org/officeDocument/2006/relationships" xmlns:m="http://schemas.openxmlformats.org/officeDocument/2006/math" xmlns:v="urn:schemas-microsoft-com:vml" xmlns:wp14="http://schemas.microsoft.com/office/word/2010/wordprocessingDrawing" xmlns:wp="http://schemas.openxmlformats.org/drawingml/2006/wordprocessingDrawing" xmlns:w10="urn:schemas-microsoft-com:office:word" xmlns:w="http://schemas.openxmlformats.org/wordprocessingml/2006/main" xmlns:w14="http://schemas.microsoft.com/office/word/2010/wordml" xmlns:w15="http://schemas.microsoft.com/office/word/2012/wordml" xmlns:w16se="http://schemas.microsoft.com/office/word/2015/wordml/symex" xmlns:wpg="http://schemas.microsoft.com/office/word/2010/wordprocessingGroup" xmlns:wpi="http://schemas.microsoft.com/office/word/2010/wordprocessingInk" xmlns:wne="http://schemas.microsoft.com/office/word/2006/wordml" xmlns:wps="http://schemas.microsoft.com/office/word/2010/wordprocessingShape" mc:Ignorable="w14 w15 w16se wp14">
+<w:footnotes xmlns:wpc="http://schemas.microsoft.com/office/word/2010/wordprocessingCanvas" xmlns:cx="http://schemas.microsoft.com/office/drawing/2014/chartex" xmlns:cx1="http://schemas.microsoft.com/office/drawing/2015/9/8/chartex" xmlns:cx2="http://schemas.microsoft.com/office/drawing/2015/10/21/chartex" xmlns:cx3="http://schemas.microsoft.com/office/drawing/2016/5/9/chartex" xmlns:cx4="http://schemas.microsoft.com/office/drawing/2016/5/10/chartex" xmlns:cx5="http://schemas.microsoft.com/office/drawing/2016/5/11/chartex" xmlns:mc="http://schemas.openxmlformats.org/markup-compatibility/2006" xmlns:o="urn:schemas-microsoft-com:office:office" xmlns:r="http://schemas.openxmlformats.org/officeDocument/2006/relationships" xmlns:m="http://schemas.openxmlformats.org/officeDocument/2006/math" xmlns:v="urn:schemas-microsoft-com:vml" xmlns:wp14="http://schemas.microsoft.com/office/word/2010/wordprocessingDrawing" xmlns:wp="http://schemas.openxmlformats.org/drawingml/2006/wordprocessingDrawing" xmlns:w10="urn:schemas-microsoft-com:office:word" xmlns:w="http://schemas.openxmlformats.org/wordprocessingml/2006/main" xmlns:w14="http://schemas.microsoft.com/office/word/2010/wordml" xmlns:w15="http://schemas.microsoft.com/office/word/2012/wordml" xmlns:w16se="http://schemas.microsoft.com/office/word/2015/wordml/symex" xmlns:wpg="http://schemas.microsoft.com/office/word/2010/wordprocessingGroup" xmlns:wpi="http://schemas.microsoft.com/office/word/2010/wordprocessingInk" xmlns:wne="http://schemas.microsoft.com/office/word/2006/wordml" xmlns:wps="http://schemas.microsoft.com/office/word/2010/wordprocessingShape" mc:Ignorable="w14 w15 w16se wp14">
   <w:footnote w:type="separator" w:id="-1">
     <w:p>
       <w:pPr>
@@ -642,7 +1317,7 @@
 </file>
 
 <file path=word/header1.xml><?xml version="1.0" encoding="utf-8"?>
-<w:hdr xmlns:wpc="http://schemas.microsoft.com/office/word/2010/wordprocessingCanvas" xmlns:cx="http://schemas.microsoft.com/office/drawing/2014/chartex" xmlns:cx1="http://schemas.microsoft.com/office/drawing/2015/9/8/chartex" xmlns:mc="http://schemas.openxmlformats.org/markup-compatibility/2006" xmlns:o="urn:schemas-microsoft-com:office:office" xmlns:r="http://schemas.openxmlformats.org/officeDocument/2006/relationships" xmlns:m="http://schemas.openxmlformats.org/officeDocument/2006/math" xmlns:v="urn:schemas-microsoft-com:vml" xmlns:wp14="http://schemas.microsoft.com/office/word/2010/wordprocessingDrawing" xmlns:wp="http://schemas.openxmlformats.org/drawingml/2006/wordprocessingDrawing" xmlns:w10="urn:schemas-microsoft-com:office:word" xmlns:w="http://schemas.openxmlformats.org/wordprocessingml/2006/main" xmlns:w14="http://schemas.microsoft.com/office/word/2010/wordml" xmlns:w15="http://schemas.microsoft.com/office/word/2012/wordml" xmlns:w16se="http://schemas.microsoft.com/office/word/2015/wordml/symex" xmlns:wpg="http://schemas.microsoft.com/office/word/2010/wordprocessingGroup" xmlns:wpi="http://schemas.microsoft.com/office/word/2010/wordprocessingInk" xmlns:wne="http://schemas.microsoft.com/office/word/2006/wordml" xmlns:wps="http://schemas.microsoft.com/office/word/2010/wordprocessingShape" mc:Ignorable="w14 w15 w16se wp14">
+<w:hdr xmlns:wpc="http://schemas.microsoft.com/office/word/2010/wordprocessingCanvas" xmlns:cx="http://schemas.microsoft.com/office/drawing/2014/chartex" xmlns:cx1="http://schemas.microsoft.com/office/drawing/2015/9/8/chartex" xmlns:cx2="http://schemas.microsoft.com/office/drawing/2015/10/21/chartex" xmlns:cx3="http://schemas.microsoft.com/office/drawing/2016/5/9/chartex" xmlns:cx4="http://schemas.microsoft.com/office/drawing/2016/5/10/chartex" xmlns:cx5="http://schemas.microsoft.com/office/drawing/2016/5/11/chartex" xmlns:mc="http://schemas.openxmlformats.org/markup-compatibility/2006" xmlns:o="urn:schemas-microsoft-com:office:office" xmlns:r="http://schemas.openxmlformats.org/officeDocument/2006/relationships" xmlns:m="http://schemas.openxmlformats.org/officeDocument/2006/math" xmlns:v="urn:schemas-microsoft-com:vml" xmlns:wp14="http://schemas.microsoft.com/office/word/2010/wordprocessingDrawing" xmlns:wp="http://schemas.openxmlformats.org/drawingml/2006/wordprocessingDrawing" xmlns:w10="urn:schemas-microsoft-com:office:word" xmlns:w="http://schemas.openxmlformats.org/wordprocessingml/2006/main" xmlns:w14="http://schemas.microsoft.com/office/word/2010/wordml" xmlns:w15="http://schemas.microsoft.com/office/word/2012/wordml" xmlns:w16se="http://schemas.microsoft.com/office/word/2015/wordml/symex" xmlns:wpg="http://schemas.microsoft.com/office/word/2010/wordprocessingGroup" xmlns:wpi="http://schemas.microsoft.com/office/word/2010/wordprocessingInk" xmlns:wne="http://schemas.microsoft.com/office/word/2006/wordml" xmlns:wps="http://schemas.microsoft.com/office/word/2010/wordprocessingShape" mc:Ignorable="w14 w15 w16se wp14">
   <w:p>
     <w:pPr>
       <w:pStyle w:val="Header"/>
@@ -669,7 +1344,7 @@
       </w:pPr>
     </w:pPrDefault>
   </w:docDefaults>
-  <w:latentStyles w:defLockedState="0" w:defUIPriority="99" w:defSemiHidden="0" w:defUnhideWhenUsed="0" w:defQFormat="0" w:count="371">
+  <w:latentStyles w:defLockedState="0" w:defUIPriority="99" w:defSemiHidden="0" w:defUnhideWhenUsed="0" w:defQFormat="0" w:count="374">
     <w:lsdException w:name="Normal" w:uiPriority="0" w:qFormat="1"/>
     <w:lsdException w:name="heading 1" w:uiPriority="9" w:qFormat="1"/>
     <w:lsdException w:name="heading 2" w:semiHidden="1" w:uiPriority="9" w:unhideWhenUsed="1" w:qFormat="1"/>
@@ -775,7 +1450,6 @@
     <w:lsdException w:name="HTML Sample" w:semiHidden="1" w:unhideWhenUsed="1"/>
     <w:lsdException w:name="HTML Typewriter" w:semiHidden="1" w:unhideWhenUsed="1"/>
     <w:lsdException w:name="HTML Variable" w:semiHidden="1" w:unhideWhenUsed="1"/>
-    <w:lsdException w:name="Normal Table" w:semiHidden="1" w:unhideWhenUsed="1"/>
     <w:lsdException w:name="annotation subject" w:semiHidden="1" w:unhideWhenUsed="1"/>
     <w:lsdException w:name="No List" w:semiHidden="1" w:unhideWhenUsed="1"/>
     <w:lsdException w:name="Outline List 1" w:semiHidden="1" w:unhideWhenUsed="1"/>
@@ -820,7 +1494,6 @@
     <w:lsdException w:name="Table Professional" w:semiHidden="1" w:unhideWhenUsed="1"/>
     <w:lsdException w:name="Table Subtle 1" w:semiHidden="1" w:unhideWhenUsed="1"/>
     <w:lsdException w:name="Table Subtle 2" w:semiHidden="1" w:unhideWhenUsed="1"/>
-    <w:lsdException w:name="Table Web 1" w:semiHidden="1" w:unhideWhenUsed="1"/>
     <w:lsdException w:name="Table Web 2" w:semiHidden="1" w:unhideWhenUsed="1"/>
     <w:lsdException w:name="Table Web 3" w:semiHidden="1" w:unhideWhenUsed="1"/>
     <w:lsdException w:name="Balloon Text" w:semiHidden="1" w:unhideWhenUsed="1"/>
@@ -1041,6 +1714,9 @@
     <w:lsdException w:name="List Table 5 Dark Accent 6" w:uiPriority="50"/>
     <w:lsdException w:name="List Table 6 Colorful Accent 6" w:uiPriority="51"/>
     <w:lsdException w:name="List Table 7 Colorful Accent 6" w:uiPriority="52"/>
+    <w:lsdException w:name="Mention" w:semiHidden="1" w:unhideWhenUsed="1"/>
+    <w:lsdException w:name="Smart Hyperlink" w:semiHidden="1" w:unhideWhenUsed="1"/>
+    <w:lsdException w:name="Hashtag" w:semiHidden="1" w:unhideWhenUsed="1"/>
   </w:latentStyles>
   <w:style w:type="paragraph" w:default="1" w:styleId="Normal">
     <w:name w:val="Normal"/>

</xml_diff>